<commit_message>
Update Diagrams and WORKFLOW & SECURITY DOCUMENT 1.0
</commit_message>
<xml_diff>
--- a/Document/WORKFLOW & SECURITY DOCUMENT 1.0.docx
+++ b/Document/WORKFLOW & SECURITY DOCUMENT 1.0.docx
@@ -14,19 +14,7 @@
         <w:rPr>
           <w:lang w:val="en-US"/>
         </w:rPr>
-        <w:t>WORKFLOW &amp; SECURITY</w:t>
-      </w:r>
-      <w:r>
-        <w:rPr>
-          <w:lang w:val="en-US"/>
-        </w:rPr>
-        <w:t xml:space="preserve"> </w:t>
-      </w:r>
-      <w:r>
-        <w:rPr>
-          <w:lang w:val="en-US"/>
-        </w:rPr>
-        <w:t>DOCUMENT</w:t>
+        <w:t>WORKFLOW &amp; SECURITY DOCUMENT</w:t>
       </w:r>
     </w:p>
     <w:p>
@@ -40,13 +28,7 @@
         <w:rPr>
           <w:lang w:val="en-US"/>
         </w:rPr>
-        <w:t>1.</w:t>
-      </w:r>
-      <w:r>
-        <w:rPr>
-          <w:lang w:val="en-US"/>
-        </w:rPr>
-        <w:t>Database design</w:t>
+        <w:t>1.Database design</w:t>
       </w:r>
     </w:p>
     <w:p>
@@ -61,13 +43,7 @@
         <w:rPr>
           <w:lang w:val="en-US"/>
         </w:rPr>
-        <w:t>1.1</w:t>
-      </w:r>
-      <w:r>
-        <w:rPr>
-          <w:lang w:val="en-US"/>
-        </w:rPr>
-        <w:t>Employee list</w:t>
+        <w:t>1.1Employee list</w:t>
       </w:r>
     </w:p>
     <w:tbl>
@@ -252,13 +228,7 @@
         <w:rPr>
           <w:lang w:val="en-US"/>
         </w:rPr>
-        <w:t>1.2</w:t>
-      </w:r>
-      <w:r>
-        <w:rPr>
-          <w:lang w:val="en-US"/>
-        </w:rPr>
-        <w:t>Trainee records</w:t>
+        <w:t>1.2Trainee records</w:t>
       </w:r>
     </w:p>
     <w:p>
@@ -624,19 +594,7 @@
         <w:rPr>
           <w:lang w:val="en-US"/>
         </w:rPr>
-        <w:t>Supervisor</w:t>
-      </w:r>
-      <w:r>
-        <w:rPr>
-          <w:lang w:val="en-US"/>
-        </w:rPr>
-        <w:t xml:space="preserve"> ID</w:t>
-      </w:r>
-      <w:r>
-        <w:rPr>
-          <w:lang w:val="en-US"/>
-        </w:rPr>
-        <w:t>: has a reference to employee list’s ID.</w:t>
+        <w:t>Supervisor ID: has a reference to employee list’s ID.</w:t>
       </w:r>
     </w:p>
     <w:p>
@@ -731,49 +689,7 @@
         <w:rPr>
           <w:lang w:val="en-US"/>
         </w:rPr>
-        <w:t xml:space="preserve">Hash: hashed </w:t>
-      </w:r>
-      <w:r>
-        <w:rPr>
-          <w:lang w:val="en-US"/>
-        </w:rPr>
-        <w:t>Finished tasks</w:t>
-      </w:r>
-      <w:r>
-        <w:rPr>
-          <w:lang w:val="en-US"/>
-        </w:rPr>
-        <w:t xml:space="preserve">, </w:t>
-      </w:r>
-      <w:r>
-        <w:rPr>
-          <w:lang w:val="en-US"/>
-        </w:rPr>
-        <w:t>Self-rating</w:t>
-      </w:r>
-      <w:r>
-        <w:rPr>
-          <w:lang w:val="en-US"/>
-        </w:rPr>
-        <w:t xml:space="preserve">, </w:t>
-      </w:r>
-      <w:r>
-        <w:rPr>
-          <w:lang w:val="en-US"/>
-        </w:rPr>
-        <w:t>Supervisor’s rating</w:t>
-      </w:r>
-      <w:r>
-        <w:rPr>
-          <w:lang w:val="en-US"/>
-        </w:rPr>
-        <w:t xml:space="preserve">, </w:t>
-      </w:r>
-      <w:r>
-        <w:rPr>
-          <w:lang w:val="en-US"/>
-        </w:rPr>
-        <w:t>Feedback</w:t>
+        <w:t>Hash: hashed Finished tasks, Self-rating, Supervisor’s rating, Feedback</w:t>
       </w:r>
     </w:p>
     <w:p>
@@ -788,13 +704,7 @@
           <w:lang w:val="en-US"/>
         </w:rPr>
         <w:lastRenderedPageBreak/>
-        <w:t>2.</w:t>
-      </w:r>
-      <w:r>
-        <w:rPr>
-          <w:lang w:val="en-US"/>
-        </w:rPr>
-        <w:t>Security workflow</w:t>
+        <w:t>2.Security workflow</w:t>
       </w:r>
     </w:p>
     <w:p>
@@ -809,32 +719,7 @@
         <w:rPr>
           <w:lang w:val="en-US"/>
         </w:rPr>
-        <w:t xml:space="preserve">2.1 </w:t>
-      </w:r>
-      <w:r>
-        <w:rPr>
-          <w:lang w:val="en-US"/>
-        </w:rPr>
-        <w:t xml:space="preserve">Make </w:t>
-      </w:r>
-      <w:r>
-        <w:rPr>
-          <w:lang w:val="en-US"/>
-        </w:rPr>
-        <w:t>Record</w:t>
-      </w:r>
-    </w:p>
-    <w:p>
-      <w:pPr>
-        <w:rPr>
-          <w:lang w:val="en-US"/>
-        </w:rPr>
-      </w:pPr>
-      <w:r>
-        <w:rPr>
-          <w:lang w:val="en-US"/>
-        </w:rPr>
-        <w:tab/>
+        <w:t>2.1 Make Record</w:t>
       </w:r>
       <w:r>
         <w:rPr>
@@ -842,9 +727,9 @@
         </w:rPr>
         <w:drawing>
           <wp:inline distT="0" distB="0" distL="0" distR="0">
-            <wp:extent cx="4097547" cy="6149645"/>
-            <wp:effectExtent l="0" t="0" r="0" b="3810"/>
-            <wp:docPr id="3" name="Picture 3"/>
+            <wp:extent cx="5673201" cy="6424654"/>
+            <wp:effectExtent l="0" t="0" r="3810" b="0"/>
+            <wp:docPr id="5" name="Picture 5"/>
             <wp:cNvGraphicFramePr>
               <a:graphicFrameLocks xmlns:a="http://schemas.openxmlformats.org/drawingml/2006/main" noChangeAspect="1"/>
             </wp:cNvGraphicFramePr>
@@ -852,7 +737,7 @@
               <a:graphicData uri="http://schemas.openxmlformats.org/drawingml/2006/picture">
                 <pic:pic xmlns:pic="http://schemas.openxmlformats.org/drawingml/2006/picture">
                   <pic:nvPicPr>
-                    <pic:cNvPr id="0" name="Picture 3"/>
+                    <pic:cNvPr id="0" name="Picture 4"/>
                     <pic:cNvPicPr>
                       <a:picLocks noChangeAspect="1" noChangeArrowheads="1"/>
                     </pic:cNvPicPr>
@@ -873,7 +758,7 @@
                   <pic:spPr bwMode="auto">
                     <a:xfrm>
                       <a:off x="0" y="0"/>
-                      <a:ext cx="4120267" cy="6183743"/>
+                      <a:ext cx="5682329" cy="6434991"/>
                     </a:xfrm>
                     <a:prstGeom prst="rect">
                       <a:avLst/>
@@ -1047,15 +932,57 @@
         <w:rPr>
           <w:lang w:val="en-US"/>
         </w:rPr>
-        <w:tab/>
-      </w:r>
-      <w:r>
-        <w:rPr>
-          <w:color w:val="FF0000"/>
-          <w:lang w:val="en-US"/>
-        </w:rPr>
-        <w:t>{PICTURE}</w:t>
-      </w:r>
+        <w:drawing>
+          <wp:inline distT="0" distB="0" distL="0" distR="0">
+            <wp:extent cx="4086225" cy="6841228"/>
+            <wp:effectExtent l="0" t="0" r="0" b="0"/>
+            <wp:docPr id="6" name="Picture 6"/>
+            <wp:cNvGraphicFramePr>
+              <a:graphicFrameLocks xmlns:a="http://schemas.openxmlformats.org/drawingml/2006/main" noChangeAspect="1"/>
+            </wp:cNvGraphicFramePr>
+            <a:graphic xmlns:a="http://schemas.openxmlformats.org/drawingml/2006/main">
+              <a:graphicData uri="http://schemas.openxmlformats.org/drawingml/2006/picture">
+                <pic:pic xmlns:pic="http://schemas.openxmlformats.org/drawingml/2006/picture">
+                  <pic:nvPicPr>
+                    <pic:cNvPr id="0" name="Picture 5"/>
+                    <pic:cNvPicPr>
+                      <a:picLocks noChangeAspect="1" noChangeArrowheads="1"/>
+                    </pic:cNvPicPr>
+                  </pic:nvPicPr>
+                  <pic:blipFill>
+                    <a:blip r:embed="rId6" cstate="print">
+                      <a:extLst>
+                        <a:ext uri="{28A0092B-C50C-407E-A947-70E740481C1C}">
+                          <a14:useLocalDpi xmlns:a14="http://schemas.microsoft.com/office/drawing/2010/main" val="0"/>
+                        </a:ext>
+                      </a:extLst>
+                    </a:blip>
+                    <a:srcRect/>
+                    <a:stretch>
+                      <a:fillRect/>
+                    </a:stretch>
+                  </pic:blipFill>
+                  <pic:spPr bwMode="auto">
+                    <a:xfrm>
+                      <a:off x="0" y="0"/>
+                      <a:ext cx="4100211" cy="6864644"/>
+                    </a:xfrm>
+                    <a:prstGeom prst="rect">
+                      <a:avLst/>
+                    </a:prstGeom>
+                    <a:noFill/>
+                    <a:ln>
+                      <a:noFill/>
+                    </a:ln>
+                  </pic:spPr>
+                </pic:pic>
+              </a:graphicData>
+            </a:graphic>
+          </wp:inline>
+        </w:drawing>
+      </w:r>
+      <w:bookmarkStart w:id="0" w:name="_GoBack"/>
+      <w:bookmarkEnd w:id="0"/>
     </w:p>
     <w:p>
       <w:pPr>
@@ -1147,19 +1074,7 @@
         <w:rPr>
           <w:lang w:val="en-US"/>
         </w:rPr>
-        <w:t>D</w:t>
-      </w:r>
-      <w:r>
-        <w:rPr>
-          <w:lang w:val="en-US"/>
-        </w:rPr>
-        <w:t>igital signature</w:t>
-      </w:r>
-      <w:r>
-        <w:rPr>
-          <w:lang w:val="en-US"/>
-        </w:rPr>
-        <w:t xml:space="preserve"> Module</w:t>
+        <w:t>Digital signature Module</w:t>
       </w:r>
     </w:p>
     <w:p>
@@ -1197,13 +1112,7 @@
         <w:rPr>
           <w:lang w:val="en-US"/>
         </w:rPr>
-        <w:t xml:space="preserve">Then supervisor will input the QR of the record. The application will load the record and supervisor will </w:t>
-      </w:r>
-      <w:r>
-        <w:rPr>
-          <w:lang w:val="en-US"/>
-        </w:rPr>
-        <w:t xml:space="preserve">fill in the </w:t>
+        <w:t xml:space="preserve">Then supervisor will input the QR of the record. The application will load the record and supervisor will fill in the </w:t>
       </w:r>
       <w:r>
         <w:rPr>
@@ -1412,8 +1321,6 @@
         <w:tab/>
         <w:t>When trainne want to share profile to a supervisor. The trainee will select share profile and then input the supervisor’email then the record will be sent to the supervisor.</w:t>
       </w:r>
-      <w:bookmarkStart w:id="0" w:name="_GoBack"/>
-      <w:bookmarkEnd w:id="0"/>
     </w:p>
     <w:sectPr>
       <w:pgSz w:w="12240" w:h="15840"/>

</xml_diff>

<commit_message>
Add diagrams and Update Business Analyse Process (Porfolio) and WORKFLOW & SECURITY DOCUMENT 1.0
</commit_message>
<xml_diff>
--- a/Document/WORKFLOW & SECURITY DOCUMENT 1.0.docx
+++ b/Document/WORKFLOW & SECURITY DOCUMENT 1.0.docx
@@ -6,28 +6,16 @@
       <w:pPr>
         <w:pStyle w:val="Title"/>
         <w:jc w:val="center"/>
-        <w:rPr>
-          <w:lang w:val="en-US"/>
-        </w:rPr>
-      </w:pPr>
-      <w:r>
-        <w:rPr>
-          <w:lang w:val="en-US"/>
-        </w:rPr>
+      </w:pPr>
+      <w:r>
         <w:t>WORKFLOW &amp; SECURITY DOCUMENT</w:t>
       </w:r>
     </w:p>
     <w:p>
       <w:pPr>
         <w:pStyle w:val="Heading2"/>
-        <w:rPr>
-          <w:lang w:val="en-US"/>
-        </w:rPr>
-      </w:pPr>
-      <w:r>
-        <w:rPr>
-          <w:lang w:val="en-US"/>
-        </w:rPr>
+      </w:pPr>
+      <w:r>
         <w:t>1.Database design</w:t>
       </w:r>
     </w:p>
@@ -35,14 +23,8 @@
       <w:pPr>
         <w:pStyle w:val="Heading3"/>
         <w:ind w:firstLine="720"/>
-        <w:rPr>
-          <w:lang w:val="en-US"/>
-        </w:rPr>
-      </w:pPr>
-      <w:r>
-        <w:rPr>
-          <w:lang w:val="en-US"/>
-        </w:rPr>
+      </w:pPr>
+      <w:r>
         <w:t>1.1Employee list</w:t>
       </w:r>
     </w:p>
@@ -68,13 +50,11 @@
             <w:pPr>
               <w:rPr>
                 <w:u w:val="single"/>
-                <w:lang w:val="en-US"/>
               </w:rPr>
             </w:pPr>
             <w:r>
               <w:rPr>
                 <w:u w:val="single"/>
-                <w:lang w:val="en-US"/>
               </w:rPr>
               <w:t>ID</w:t>
             </w:r>
@@ -85,15 +65,7 @@
             <w:tcW w:w="1870" w:type="dxa"/>
           </w:tcPr>
           <w:p>
-            <w:pPr>
-              <w:rPr>
-                <w:lang w:val="en-US"/>
-              </w:rPr>
-            </w:pPr>
             <w:r>
-              <w:rPr>
-                <w:lang w:val="en-US"/>
-              </w:rPr>
               <w:t>Name</w:t>
             </w:r>
           </w:p>
@@ -103,15 +75,7 @@
             <w:tcW w:w="1870" w:type="dxa"/>
           </w:tcPr>
           <w:p>
-            <w:pPr>
-              <w:rPr>
-                <w:lang w:val="en-US"/>
-              </w:rPr>
-            </w:pPr>
             <w:r>
-              <w:rPr>
-                <w:lang w:val="en-US"/>
-              </w:rPr>
               <w:t>DOB</w:t>
             </w:r>
           </w:p>
@@ -121,15 +85,7 @@
             <w:tcW w:w="1870" w:type="dxa"/>
           </w:tcPr>
           <w:p>
-            <w:pPr>
-              <w:rPr>
-                <w:lang w:val="en-US"/>
-              </w:rPr>
-            </w:pPr>
             <w:r>
-              <w:rPr>
-                <w:lang w:val="en-US"/>
-              </w:rPr>
               <w:t>Public key</w:t>
             </w:r>
           </w:p>
@@ -139,28 +95,14 @@
             <w:tcW w:w="1870" w:type="dxa"/>
           </w:tcPr>
           <w:p>
-            <w:pPr>
-              <w:rPr>
-                <w:lang w:val="en-US"/>
-              </w:rPr>
-            </w:pPr>
             <w:r>
-              <w:rPr>
-                <w:lang w:val="en-US"/>
-              </w:rPr>
               <w:t xml:space="preserve">Role </w:t>
             </w:r>
           </w:p>
         </w:tc>
       </w:tr>
     </w:tbl>
-    <w:p>
-      <w:pPr>
-        <w:rPr>
-          <w:lang w:val="en-US"/>
-        </w:rPr>
-      </w:pPr>
-    </w:p>
+    <w:p/>
     <w:p>
       <w:pPr>
         <w:pStyle w:val="ListParagraph"/>
@@ -168,14 +110,8 @@
           <w:ilvl w:val="0"/>
           <w:numId w:val="3"/>
         </w:numPr>
-        <w:rPr>
-          <w:lang w:val="en-US"/>
-        </w:rPr>
-      </w:pPr>
-      <w:r>
-        <w:rPr>
-          <w:lang w:val="en-US"/>
-        </w:rPr>
+      </w:pPr>
+      <w:r>
         <w:t>ID: each hospital’s employee has a unique number.</w:t>
       </w:r>
     </w:p>
@@ -186,14 +122,8 @@
           <w:ilvl w:val="0"/>
           <w:numId w:val="3"/>
         </w:numPr>
-        <w:rPr>
-          <w:lang w:val="en-US"/>
-        </w:rPr>
-      </w:pPr>
-      <w:r>
-        <w:rPr>
-          <w:lang w:val="en-US"/>
-        </w:rPr>
+      </w:pPr>
+      <w:r>
         <w:t>Public key: unique public key of every employee.</w:t>
       </w:r>
     </w:p>
@@ -205,14 +135,8 @@
           <w:numId w:val="3"/>
         </w:numPr>
         <w:jc w:val="both"/>
-        <w:rPr>
-          <w:lang w:val="en-US"/>
-        </w:rPr>
-      </w:pPr>
-      <w:r>
-        <w:rPr>
-          <w:lang w:val="en-US"/>
-        </w:rPr>
+      </w:pPr>
+      <w:r>
         <w:t>Role: there are 2 roles which are trainee and supervisor.</w:t>
       </w:r>
     </w:p>
@@ -220,24 +144,12 @@
       <w:pPr>
         <w:pStyle w:val="Heading3"/>
         <w:ind w:firstLine="720"/>
-        <w:rPr>
-          <w:lang w:val="en-US"/>
-        </w:rPr>
-      </w:pPr>
-      <w:r>
-        <w:rPr>
-          <w:lang w:val="en-US"/>
-        </w:rPr>
+      </w:pPr>
+      <w:r>
         <w:t>1.2Trainee records</w:t>
       </w:r>
     </w:p>
-    <w:p>
-      <w:pPr>
-        <w:rPr>
-          <w:lang w:val="en-US"/>
-        </w:rPr>
-      </w:pPr>
-    </w:p>
+    <w:p/>
     <w:tbl>
       <w:tblPr>
         <w:tblStyle w:val="TableGrid"/>
@@ -271,14 +183,12 @@
               <w:rPr>
                 <w:sz w:val="16"/>
                 <w:u w:val="single"/>
-                <w:lang w:val="en-US"/>
               </w:rPr>
             </w:pPr>
             <w:r>
               <w:rPr>
                 <w:sz w:val="16"/>
                 <w:u w:val="single"/>
-                <w:lang w:val="en-US"/>
               </w:rPr>
               <w:t>QR record</w:t>
             </w:r>
@@ -294,21 +204,18 @@
               <w:rPr>
                 <w:sz w:val="16"/>
                 <w:u w:val="dash"/>
-                <w:lang w:val="en-US"/>
               </w:rPr>
             </w:pPr>
             <w:r>
               <w:rPr>
                 <w:sz w:val="16"/>
                 <w:u w:val="dash"/>
-                <w:lang w:val="en-US"/>
               </w:rPr>
               <w:t>Trainee ID</w:t>
             </w:r>
             <w:r>
               <w:rPr>
                 <w:sz w:val="16"/>
-                <w:lang w:val="en-US"/>
               </w:rPr>
               <w:t xml:space="preserve"> (encrypted)</w:t>
             </w:r>
@@ -323,13 +230,11 @@
               <w:jc w:val="center"/>
               <w:rPr>
                 <w:sz w:val="16"/>
-                <w:lang w:val="en-US"/>
               </w:rPr>
             </w:pPr>
             <w:r>
               <w:rPr>
                 <w:sz w:val="16"/>
-                <w:lang w:val="en-US"/>
               </w:rPr>
               <w:t>Finished Tasks(encrypted)</w:t>
             </w:r>
@@ -344,13 +249,11 @@
               <w:jc w:val="center"/>
               <w:rPr>
                 <w:sz w:val="16"/>
-                <w:lang w:val="en-US"/>
               </w:rPr>
             </w:pPr>
             <w:r>
               <w:rPr>
                 <w:sz w:val="16"/>
-                <w:lang w:val="en-US"/>
               </w:rPr>
               <w:t>Self-rating(encrypted)</w:t>
             </w:r>
@@ -365,13 +268,11 @@
               <w:jc w:val="center"/>
               <w:rPr>
                 <w:sz w:val="16"/>
-                <w:lang w:val="en-US"/>
               </w:rPr>
             </w:pPr>
             <w:r>
               <w:rPr>
                 <w:sz w:val="16"/>
-                <w:lang w:val="en-US"/>
               </w:rPr>
               <w:t>Date(encrypted)</w:t>
             </w:r>
@@ -387,14 +288,12 @@
               <w:rPr>
                 <w:sz w:val="16"/>
                 <w:u w:val="dash"/>
-                <w:lang w:val="en-US"/>
               </w:rPr>
             </w:pPr>
             <w:r>
               <w:rPr>
                 <w:sz w:val="16"/>
                 <w:u w:val="dash"/>
-                <w:lang w:val="en-US"/>
               </w:rPr>
               <w:t xml:space="preserve">Supervisor </w:t>
             </w:r>
@@ -402,7 +301,6 @@
               <w:rPr>
                 <w:sz w:val="16"/>
                 <w:u w:val="dash"/>
-                <w:lang w:val="en-US"/>
               </w:rPr>
               <w:t>ID</w:t>
             </w:r>
@@ -417,13 +315,11 @@
               <w:jc w:val="center"/>
               <w:rPr>
                 <w:sz w:val="16"/>
-                <w:lang w:val="en-US"/>
               </w:rPr>
             </w:pPr>
             <w:r>
               <w:rPr>
                 <w:sz w:val="16"/>
-                <w:lang w:val="en-US"/>
               </w:rPr>
               <w:t>Sign status(encrypted)</w:t>
             </w:r>
@@ -438,13 +334,11 @@
               <w:jc w:val="center"/>
               <w:rPr>
                 <w:sz w:val="16"/>
-                <w:lang w:val="en-US"/>
               </w:rPr>
             </w:pPr>
             <w:r>
               <w:rPr>
                 <w:sz w:val="16"/>
-                <w:lang w:val="en-US"/>
               </w:rPr>
               <w:t>Supervisor’s rating(encrypted)</w:t>
             </w:r>
@@ -459,13 +353,11 @@
               <w:jc w:val="center"/>
               <w:rPr>
                 <w:sz w:val="16"/>
-                <w:lang w:val="en-US"/>
               </w:rPr>
             </w:pPr>
             <w:r>
               <w:rPr>
                 <w:sz w:val="16"/>
-                <w:lang w:val="en-US"/>
               </w:rPr>
               <w:t>Feedback(encrypted)</w:t>
             </w:r>
@@ -480,13 +372,11 @@
               <w:jc w:val="center"/>
               <w:rPr>
                 <w:sz w:val="16"/>
-                <w:lang w:val="en-US"/>
               </w:rPr>
             </w:pPr>
             <w:r>
               <w:rPr>
                 <w:sz w:val="16"/>
-                <w:lang w:val="en-US"/>
               </w:rPr>
               <w:t>Hash</w:t>
             </w:r>
@@ -497,9 +387,6 @@
     <w:p>
       <w:pPr>
         <w:jc w:val="both"/>
-        <w:rPr>
-          <w:lang w:val="en-US"/>
-        </w:rPr>
       </w:pPr>
     </w:p>
     <w:p>
@@ -510,14 +397,8 @@
           <w:numId w:val="4"/>
         </w:numPr>
         <w:jc w:val="both"/>
-        <w:rPr>
-          <w:lang w:val="en-US"/>
-        </w:rPr>
-      </w:pPr>
-      <w:r>
-        <w:rPr>
-          <w:lang w:val="en-US"/>
-        </w:rPr>
+      </w:pPr>
+      <w:r>
         <w:t>QR record: Each record has a unique QR code to identify the record.</w:t>
       </w:r>
     </w:p>
@@ -529,14 +410,8 @@
           <w:numId w:val="4"/>
         </w:numPr>
         <w:jc w:val="both"/>
-        <w:rPr>
-          <w:lang w:val="en-US"/>
-        </w:rPr>
-      </w:pPr>
-      <w:r>
-        <w:rPr>
-          <w:lang w:val="en-US"/>
-        </w:rPr>
+      </w:pPr>
+      <w:r>
         <w:t xml:space="preserve">Trainee ID: has a reference to employee list’s ID. </w:t>
       </w:r>
     </w:p>
@@ -548,14 +423,8 @@
           <w:numId w:val="4"/>
         </w:numPr>
         <w:jc w:val="both"/>
-        <w:rPr>
-          <w:lang w:val="en-US"/>
-        </w:rPr>
-      </w:pPr>
-      <w:r>
-        <w:rPr>
-          <w:lang w:val="en-US"/>
-        </w:rPr>
+      </w:pPr>
+      <w:r>
         <w:t>Finished tasks: contains all the tasks have been finished in the record.</w:t>
       </w:r>
     </w:p>
@@ -567,14 +436,8 @@
           <w:numId w:val="4"/>
         </w:numPr>
         <w:jc w:val="both"/>
-        <w:rPr>
-          <w:lang w:val="en-US"/>
-        </w:rPr>
-      </w:pPr>
-      <w:r>
-        <w:rPr>
-          <w:lang w:val="en-US"/>
-        </w:rPr>
+      </w:pPr>
+      <w:r>
         <w:t>Self-rating: the level that the trainee rate by oneself.</w:t>
       </w:r>
     </w:p>
@@ -586,14 +449,8 @@
           <w:numId w:val="4"/>
         </w:numPr>
         <w:jc w:val="both"/>
-        <w:rPr>
-          <w:lang w:val="en-US"/>
-        </w:rPr>
-      </w:pPr>
-      <w:r>
-        <w:rPr>
-          <w:lang w:val="en-US"/>
-        </w:rPr>
+      </w:pPr>
+      <w:r>
         <w:t>Supervisor ID: has a reference to employee list’s ID.</w:t>
       </w:r>
     </w:p>
@@ -605,14 +462,8 @@
           <w:numId w:val="4"/>
         </w:numPr>
         <w:jc w:val="both"/>
-        <w:rPr>
-          <w:lang w:val="en-US"/>
-        </w:rPr>
-      </w:pPr>
-      <w:r>
-        <w:rPr>
-          <w:lang w:val="en-US"/>
-        </w:rPr>
+      </w:pPr>
+      <w:r>
         <w:t>Date: the date when the tasks finished.</w:t>
       </w:r>
     </w:p>
@@ -624,14 +475,8 @@
           <w:numId w:val="4"/>
         </w:numPr>
         <w:jc w:val="both"/>
-        <w:rPr>
-          <w:lang w:val="en-US"/>
-        </w:rPr>
-      </w:pPr>
-      <w:r>
-        <w:rPr>
-          <w:lang w:val="en-US"/>
-        </w:rPr>
+      </w:pPr>
+      <w:r>
         <w:t>Sign status: shows if the record has been signed or not.</w:t>
       </w:r>
     </w:p>
@@ -643,14 +488,8 @@
           <w:numId w:val="4"/>
         </w:numPr>
         <w:jc w:val="both"/>
-        <w:rPr>
-          <w:lang w:val="en-US"/>
-        </w:rPr>
-      </w:pPr>
-      <w:r>
-        <w:rPr>
-          <w:lang w:val="en-US"/>
-        </w:rPr>
+      </w:pPr>
+      <w:r>
         <w:t>Supervisor’s rating: the level that the supervisor rates the trainee.</w:t>
       </w:r>
     </w:p>
@@ -662,14 +501,8 @@
           <w:numId w:val="4"/>
         </w:numPr>
         <w:jc w:val="both"/>
-        <w:rPr>
-          <w:lang w:val="en-US"/>
-        </w:rPr>
-      </w:pPr>
-      <w:r>
-        <w:rPr>
-          <w:lang w:val="en-US"/>
-        </w:rPr>
+      </w:pPr>
+      <w:r>
         <w:t xml:space="preserve">Feedback: optional opinions of the supervisor for the trainee. </w:t>
       </w:r>
     </w:p>
@@ -681,28 +514,16 @@
           <w:numId w:val="4"/>
         </w:numPr>
         <w:jc w:val="both"/>
-        <w:rPr>
-          <w:lang w:val="en-US"/>
-        </w:rPr>
-      </w:pPr>
-      <w:r>
-        <w:rPr>
-          <w:lang w:val="en-US"/>
-        </w:rPr>
+      </w:pPr>
+      <w:r>
         <w:t>Hash: hashed Finished tasks, Self-rating, Supervisor’s rating, Feedback</w:t>
       </w:r>
     </w:p>
     <w:p>
       <w:pPr>
         <w:pStyle w:val="Heading2"/>
-        <w:rPr>
-          <w:lang w:val="en-US"/>
-        </w:rPr>
-      </w:pPr>
-      <w:r>
-        <w:rPr>
-          <w:lang w:val="en-US"/>
-        </w:rPr>
+      </w:pPr>
+      <w:r>
         <w:lastRenderedPageBreak/>
         <w:t>2.Security workflow</w:t>
       </w:r>
@@ -711,20 +532,11 @@
       <w:pPr>
         <w:pStyle w:val="Heading3"/>
         <w:ind w:firstLine="720"/>
-        <w:rPr>
-          <w:lang w:val="en-US"/>
-        </w:rPr>
-      </w:pPr>
-      <w:r>
-        <w:rPr>
-          <w:lang w:val="en-US"/>
-        </w:rPr>
+      </w:pPr>
+      <w:r>
         <w:t>2.1 Make Record</w:t>
       </w:r>
       <w:r>
-        <w:rPr>
-          <w:lang w:val="en-US"/>
-        </w:rPr>
         <w:drawing>
           <wp:inline distT="0" distB="0" distL="0" distR="0">
             <wp:extent cx="5673201" cy="6424654"/>
@@ -780,13 +592,11 @@
         <w:ind w:firstLine="720"/>
         <w:rPr>
           <w:b/>
-          <w:lang w:val="en-US"/>
         </w:rPr>
       </w:pPr>
       <w:r>
         <w:rPr>
           <w:b/>
-          <w:lang w:val="en-US"/>
         </w:rPr>
         <w:t xml:space="preserve">Security Modules need to be used: </w:t>
       </w:r>
@@ -798,140 +608,97 @@
           <w:ilvl w:val="0"/>
           <w:numId w:val="5"/>
         </w:numPr>
-        <w:rPr>
-          <w:lang w:val="en-US"/>
-        </w:rPr>
-      </w:pPr>
-      <w:r>
-        <w:rPr>
-          <w:lang w:val="en-US"/>
-        </w:rPr>
+      </w:pPr>
+      <w:bookmarkStart w:id="0" w:name="_Hlk9453625"/>
+      <w:r>
         <w:t xml:space="preserve">Encryption Module (encrypt the record for </w:t>
       </w:r>
       <w:r>
-        <w:rPr>
-          <w:lang w:val="en-US"/>
-        </w:rPr>
         <w:t>trainee</w:t>
       </w:r>
       <w:r>
-        <w:rPr>
-          <w:lang w:val="en-US"/>
-        </w:rPr>
         <w:t>)</w:t>
       </w:r>
     </w:p>
     <w:p>
       <w:pPr>
         <w:ind w:left="720" w:firstLine="360"/>
-        <w:rPr>
-          <w:lang w:val="en-US"/>
-        </w:rPr>
-      </w:pPr>
-      <w:r>
-        <w:rPr>
-          <w:lang w:val="en-US"/>
-        </w:rPr>
+      </w:pPr>
+      <w:bookmarkStart w:id="1" w:name="_Hlk9453594"/>
+      <w:bookmarkEnd w:id="0"/>
+      <w:r>
         <w:t xml:space="preserve">When create a new record, train will fill in the </w:t>
       </w:r>
       <w:r>
-        <w:rPr>
-          <w:lang w:val="en-US"/>
-        </w:rPr>
         <w:t>Finished Tasks</w:t>
       </w:r>
       <w:r>
-        <w:rPr>
-          <w:lang w:val="en-US"/>
-        </w:rPr>
         <w:t xml:space="preserve">, </w:t>
       </w:r>
       <w:r>
-        <w:rPr>
-          <w:lang w:val="en-US"/>
-        </w:rPr>
         <w:t>Self-rating</w:t>
       </w:r>
       <w:r>
-        <w:rPr>
-          <w:lang w:val="en-US"/>
-        </w:rPr>
-        <w:t>, Date and supervisor ID and these information will be encypted</w:t>
-      </w:r>
-      <w:r>
-        <w:rPr>
-          <w:lang w:val="en-US"/>
-        </w:rPr>
+        <w:t xml:space="preserve">, Date and supervisor ID and </w:t>
+      </w:r>
+      <w:r>
+        <w:t>this information</w:t>
+      </w:r>
+      <w:r>
+        <w:t xml:space="preserve"> will be </w:t>
+      </w:r>
+      <w:r>
+        <w:t>encrypted</w:t>
+      </w:r>
+      <w:r>
         <w:t xml:space="preserve"> by the supervisor public key</w:t>
       </w:r>
       <w:r>
-        <w:rPr>
-          <w:lang w:val="en-US"/>
-        </w:rPr>
         <w:t xml:space="preserve">. QR record will be generated by application automatically. </w:t>
       </w:r>
       <w:r>
-        <w:rPr>
-          <w:lang w:val="en-US"/>
-        </w:rPr>
-        <w:t xml:space="preserve">Sign status will be “Unsigned” untill the supervisor rate the record by fill in the </w:t>
-      </w:r>
-      <w:r>
-        <w:rPr>
-          <w:lang w:val="en-US"/>
-        </w:rPr>
+        <w:t xml:space="preserve">Sign status will be “Unsigned” </w:t>
+      </w:r>
+      <w:r>
+        <w:t>until</w:t>
+      </w:r>
+      <w:r>
+        <w:t xml:space="preserve"> the supervisor </w:t>
+      </w:r>
+      <w:r>
+        <w:t>rates</w:t>
+      </w:r>
+      <w:r>
+        <w:t xml:space="preserve"> the record by fill in the </w:t>
+      </w:r>
+      <w:r>
         <w:t>Supervisor’s rating</w:t>
       </w:r>
       <w:r>
-        <w:rPr>
-          <w:lang w:val="en-US"/>
-        </w:rPr>
         <w:t xml:space="preserve"> and </w:t>
       </w:r>
       <w:r>
-        <w:rPr>
-          <w:lang w:val="en-US"/>
-        </w:rPr>
         <w:t>Feedback</w:t>
       </w:r>
       <w:r>
-        <w:rPr>
-          <w:lang w:val="en-US"/>
-        </w:rPr>
         <w:t>.</w:t>
       </w:r>
     </w:p>
+    <w:bookmarkEnd w:id="1"/>
     <w:p>
       <w:pPr>
         <w:pStyle w:val="Heading3"/>
         <w:ind w:firstLine="720"/>
-        <w:rPr>
-          <w:lang w:val="en-US"/>
-        </w:rPr>
-      </w:pPr>
-      <w:r>
-        <w:rPr>
-          <w:lang w:val="en-US"/>
-        </w:rPr>
+      </w:pPr>
+      <w:r>
         <w:t xml:space="preserve">2.2 </w:t>
       </w:r>
       <w:r>
-        <w:rPr>
-          <w:lang w:val="en-US"/>
-        </w:rPr>
         <w:t>Make assessment</w:t>
       </w:r>
     </w:p>
     <w:p>
-      <w:pPr>
-        <w:rPr>
-          <w:lang w:val="en-US"/>
-        </w:rPr>
-      </w:pPr>
-      <w:r>
-        <w:rPr>
-          <w:lang w:val="en-US"/>
-        </w:rPr>
+      <w:r>
         <w:drawing>
           <wp:inline distT="0" distB="0" distL="0" distR="0">
             <wp:extent cx="4086225" cy="6841228"/>
@@ -981,32 +748,22 @@
           </wp:inline>
         </w:drawing>
       </w:r>
-      <w:bookmarkStart w:id="0" w:name="_GoBack"/>
-      <w:bookmarkEnd w:id="0"/>
     </w:p>
     <w:p>
       <w:pPr>
         <w:rPr>
           <w:b/>
-          <w:lang w:val="en-US"/>
         </w:rPr>
       </w:pPr>
       <w:r>
-        <w:rPr>
-          <w:lang w:val="en-US"/>
-        </w:rPr>
         <w:tab/>
       </w:r>
       <w:r>
-        <w:rPr>
-          <w:lang w:val="en-US"/>
-        </w:rPr>
         <w:tab/>
       </w:r>
       <w:r>
         <w:rPr>
           <w:b/>
-          <w:lang w:val="en-US"/>
         </w:rPr>
         <w:t xml:space="preserve">Security Modules need to be used: </w:t>
       </w:r>
@@ -1018,14 +775,8 @@
           <w:ilvl w:val="1"/>
           <w:numId w:val="6"/>
         </w:numPr>
-        <w:rPr>
-          <w:lang w:val="en-US"/>
-        </w:rPr>
-      </w:pPr>
-      <w:r>
-        <w:rPr>
-          <w:lang w:val="en-US"/>
-        </w:rPr>
+      </w:pPr>
+      <w:r>
         <w:t>Decryption Module (decrypt the record)</w:t>
       </w:r>
     </w:p>
@@ -1036,26 +787,14 @@
           <w:ilvl w:val="1"/>
           <w:numId w:val="6"/>
         </w:numPr>
-        <w:rPr>
-          <w:lang w:val="en-US"/>
-        </w:rPr>
-      </w:pPr>
-      <w:r>
-        <w:rPr>
-          <w:lang w:val="en-US"/>
-        </w:rPr>
+      </w:pPr>
+      <w:r>
         <w:t>Encryption Module (encrypt the record for supervisor</w:t>
       </w:r>
       <w:r>
-        <w:rPr>
-          <w:lang w:val="en-US"/>
-        </w:rPr>
         <w:t>, trainee</w:t>
       </w:r>
       <w:r>
-        <w:rPr>
-          <w:lang w:val="en-US"/>
-        </w:rPr>
         <w:t>)</w:t>
       </w:r>
     </w:p>
@@ -1066,14 +805,8 @@
           <w:ilvl w:val="1"/>
           <w:numId w:val="6"/>
         </w:numPr>
-        <w:rPr>
-          <w:lang w:val="en-US"/>
-        </w:rPr>
-      </w:pPr>
-      <w:r>
-        <w:rPr>
-          <w:lang w:val="en-US"/>
-        </w:rPr>
+      </w:pPr>
+      <w:r>
         <w:t>Digital signature Module</w:t>
       </w:r>
     </w:p>
@@ -1084,119 +817,128 @@
           <w:ilvl w:val="1"/>
           <w:numId w:val="6"/>
         </w:numPr>
-        <w:rPr>
-          <w:lang w:val="en-US"/>
-        </w:rPr>
-      </w:pPr>
-      <w:r>
-        <w:rPr>
-          <w:lang w:val="en-US"/>
-        </w:rPr>
+      </w:pPr>
+      <w:r>
         <w:t>Hash Module</w:t>
       </w:r>
     </w:p>
     <w:p>
       <w:pPr>
         <w:ind w:left="1440" w:firstLine="360"/>
-        <w:rPr>
-          <w:lang w:val="en-US"/>
-        </w:rPr>
-      </w:pPr>
-      <w:r>
-        <w:rPr>
-          <w:lang w:val="en-US"/>
-        </w:rPr>
-        <w:t xml:space="preserve">When supervisor want to rate records, aplication will use supervisor’s ID to find all the reocrds need to be rated by the supervisor. </w:t>
-      </w:r>
-      <w:r>
-        <w:rPr>
-          <w:lang w:val="en-US"/>
-        </w:rPr>
+      </w:pPr>
+      <w:r>
+        <w:t xml:space="preserve">When supervisor want to rate records, </w:t>
+      </w:r>
+      <w:r>
+        <w:t>application</w:t>
+      </w:r>
+      <w:r>
+        <w:t xml:space="preserve"> will use supervisor’s ID to find all the </w:t>
+      </w:r>
+      <w:r>
+        <w:t>records</w:t>
+      </w:r>
+      <w:r>
+        <w:t xml:space="preserve"> need to be rated by the supervisor. </w:t>
+      </w:r>
+      <w:r>
         <w:t xml:space="preserve">Then supervisor will input the QR of the record. The application will load the record and supervisor will fill in the </w:t>
       </w:r>
       <w:r>
-        <w:rPr>
-          <w:lang w:val="en-US"/>
-        </w:rPr>
         <w:t>Supervisor’s rating</w:t>
       </w:r>
       <w:r>
-        <w:rPr>
-          <w:lang w:val="en-US"/>
-        </w:rPr>
         <w:t xml:space="preserve"> and </w:t>
       </w:r>
       <w:r>
-        <w:rPr>
-          <w:lang w:val="en-US"/>
-        </w:rPr>
         <w:t>Feedback</w:t>
       </w:r>
       <w:r>
-        <w:rPr>
-          <w:lang w:val="en-US"/>
-        </w:rPr>
         <w:t xml:space="preserve">. After that supervisor select submit and the system will use supervisor’s ID to make digital signature for the server to </w:t>
       </w:r>
       <w:r>
-        <w:rPr>
-          <w:lang w:val="en-US"/>
-        </w:rPr>
         <w:t>verify</w:t>
       </w:r>
       <w:r>
-        <w:rPr>
-          <w:lang w:val="en-US"/>
-        </w:rPr>
         <w:t xml:space="preserve"> if it is </w:t>
       </w:r>
       <w:r>
-        <w:rPr>
-          <w:lang w:val="en-US"/>
-        </w:rPr>
         <w:t>approved</w:t>
       </w:r>
       <w:r>
-        <w:rPr>
-          <w:lang w:val="en-US"/>
-        </w:rPr>
         <w:t>, the server will update the record and encrypt it by trainee public key.</w:t>
       </w:r>
     </w:p>
     <w:p>
       <w:pPr>
         <w:pStyle w:val="Heading3"/>
-        <w:rPr>
-          <w:lang w:val="en-US"/>
-        </w:rPr>
-      </w:pPr>
-      <w:r>
-        <w:rPr>
-          <w:lang w:val="en-US"/>
-        </w:rPr>
+      </w:pPr>
+      <w:r>
         <w:tab/>
-        <w:t>2.3 Train see Profile:</w:t>
+        <w:t>2.3 Train</w:t>
+      </w:r>
+      <w:r>
+        <w:t>ee</w:t>
+      </w:r>
+      <w:r>
+        <w:t xml:space="preserve"> see Profile:</w:t>
       </w:r>
     </w:p>
     <w:p>
       <w:pPr>
         <w:rPr>
           <w:color w:val="FF0000"/>
-          <w:lang w:val="en-US"/>
         </w:rPr>
       </w:pPr>
       <w:r>
-        <w:rPr>
-          <w:lang w:val="en-US"/>
-        </w:rPr>
-        <w:tab/>
-      </w:r>
-      <w:r>
-        <w:rPr>
-          <w:color w:val="FF0000"/>
-          <w:lang w:val="en-US"/>
-        </w:rPr>
-        <w:t>{PICTURE}</w:t>
+        <w:drawing>
+          <wp:inline distT="0" distB="0" distL="0" distR="0">
+            <wp:extent cx="4321834" cy="5666431"/>
+            <wp:effectExtent l="0" t="0" r="2540" b="0"/>
+            <wp:docPr id="1" name="Picture 1"/>
+            <wp:cNvGraphicFramePr>
+              <a:graphicFrameLocks xmlns:a="http://schemas.openxmlformats.org/drawingml/2006/main" noChangeAspect="1"/>
+            </wp:cNvGraphicFramePr>
+            <a:graphic xmlns:a="http://schemas.openxmlformats.org/drawingml/2006/main">
+              <a:graphicData uri="http://schemas.openxmlformats.org/drawingml/2006/picture">
+                <pic:pic xmlns:pic="http://schemas.openxmlformats.org/drawingml/2006/picture">
+                  <pic:nvPicPr>
+                    <pic:cNvPr id="0" name="Picture 1"/>
+                    <pic:cNvPicPr>
+                      <a:picLocks noChangeAspect="1" noChangeArrowheads="1"/>
+                    </pic:cNvPicPr>
+                  </pic:nvPicPr>
+                  <pic:blipFill>
+                    <a:blip r:embed="rId7" cstate="print">
+                      <a:extLst>
+                        <a:ext uri="{28A0092B-C50C-407E-A947-70E740481C1C}">
+                          <a14:useLocalDpi xmlns:a14="http://schemas.microsoft.com/office/drawing/2010/main" val="0"/>
+                        </a:ext>
+                      </a:extLst>
+                    </a:blip>
+                    <a:srcRect/>
+                    <a:stretch>
+                      <a:fillRect/>
+                    </a:stretch>
+                  </pic:blipFill>
+                  <pic:spPr bwMode="auto">
+                    <a:xfrm>
+                      <a:off x="0" y="0"/>
+                      <a:ext cx="4380486" cy="5743330"/>
+                    </a:xfrm>
+                    <a:prstGeom prst="rect">
+                      <a:avLst/>
+                    </a:prstGeom>
+                    <a:noFill/>
+                    <a:ln>
+                      <a:noFill/>
+                    </a:ln>
+                  </pic:spPr>
+                </pic:pic>
+              </a:graphicData>
+            </a:graphic>
+          </wp:inline>
+        </w:drawing>
       </w:r>
     </w:p>
     <w:p>
@@ -1205,25 +947,17 @@
         <w:ind w:left="360"/>
         <w:rPr>
           <w:b/>
-          <w:lang w:val="en-US"/>
         </w:rPr>
       </w:pPr>
       <w:r>
-        <w:rPr>
-          <w:lang w:val="en-US"/>
-        </w:rPr>
         <w:tab/>
       </w:r>
       <w:r>
-        <w:rPr>
-          <w:lang w:val="en-US"/>
-        </w:rPr>
         <w:tab/>
       </w:r>
       <w:r>
         <w:rPr>
           <w:b/>
-          <w:lang w:val="en-US"/>
         </w:rPr>
         <w:t xml:space="preserve">Security Modules need to be used: </w:t>
       </w:r>
@@ -1235,92 +969,133 @@
           <w:ilvl w:val="0"/>
           <w:numId w:val="8"/>
         </w:numPr>
-        <w:rPr>
-          <w:lang w:val="en-US"/>
-        </w:rPr>
-      </w:pPr>
-      <w:r>
-        <w:rPr>
-          <w:lang w:val="en-US"/>
-        </w:rPr>
+      </w:pPr>
+      <w:r>
         <w:t>Decryption module (decrypt the game record).</w:t>
       </w:r>
     </w:p>
     <w:p>
       <w:pPr>
         <w:ind w:left="1800"/>
-        <w:rPr>
-          <w:lang w:val="en-US"/>
-        </w:rPr>
-      </w:pPr>
-      <w:r>
-        <w:rPr>
-          <w:lang w:val="en-US"/>
-        </w:rPr>
-        <w:t>Trainee log in the application and select see profile. The application will use trainee ID to find the records which have sign status are “SIGNED” then send back to trainee. After that the record will be decrypted on the trainee side.</w:t>
-      </w:r>
-    </w:p>
+      </w:pPr>
+      <w:bookmarkStart w:id="2" w:name="_Hlk9453929"/>
+      <w:r>
+        <w:t xml:space="preserve">To see the profile trainee will input the date of a record then application will return all the QR records of the date, so trainee can select one of those </w:t>
+      </w:r>
+      <w:r>
+        <w:t xml:space="preserve">QR code to see the profile. </w:t>
+      </w:r>
+      <w:r>
+        <w:t>After that the record will be decrypted on the trainee side</w:t>
+      </w:r>
+      <w:r>
+        <w:t>.</w:t>
+      </w:r>
+    </w:p>
+    <w:bookmarkEnd w:id="2"/>
     <w:p>
       <w:pPr>
         <w:pStyle w:val="Heading3"/>
-        <w:rPr>
-          <w:lang w:val="en-US"/>
-        </w:rPr>
-      </w:pPr>
-      <w:r>
-        <w:rPr>
-          <w:lang w:val="en-US"/>
-        </w:rPr>
+      </w:pPr>
+      <w:r>
         <w:tab/>
         <w:t xml:space="preserve">2.4 </w:t>
       </w:r>
       <w:r>
+        <w:t>Trainee shares profile to supervisor</w:t>
+      </w:r>
+    </w:p>
+    <w:p>
+      <w:bookmarkStart w:id="3" w:name="_GoBack"/>
+      <w:r>
         <w:rPr>
-          <w:lang w:val="en-US"/>
+          <w:noProof/>
         </w:rPr>
-        <w:t>Trainee shares profile to supervisor</w:t>
-      </w:r>
-    </w:p>
-    <w:p>
-      <w:pPr>
-        <w:rPr>
-          <w:color w:val="FF0000"/>
-          <w:lang w:val="en-US"/>
-        </w:rPr>
-      </w:pPr>
-      <w:r>
-        <w:rPr>
-          <w:lang w:val="en-US"/>
-        </w:rPr>
+        <w:drawing>
+          <wp:inline distT="0" distB="0" distL="0" distR="0">
+            <wp:extent cx="5589767" cy="7366848"/>
+            <wp:effectExtent l="0" t="0" r="0" b="5715"/>
+            <wp:docPr id="2" name="Picture 2"/>
+            <wp:cNvGraphicFramePr>
+              <a:graphicFrameLocks xmlns:a="http://schemas.openxmlformats.org/drawingml/2006/main" noChangeAspect="1"/>
+            </wp:cNvGraphicFramePr>
+            <a:graphic xmlns:a="http://schemas.openxmlformats.org/drawingml/2006/main">
+              <a:graphicData uri="http://schemas.openxmlformats.org/drawingml/2006/picture">
+                <pic:pic xmlns:pic="http://schemas.openxmlformats.org/drawingml/2006/picture">
+                  <pic:nvPicPr>
+                    <pic:cNvPr id="0" name="Picture 3"/>
+                    <pic:cNvPicPr>
+                      <a:picLocks noChangeAspect="1" noChangeArrowheads="1"/>
+                    </pic:cNvPicPr>
+                  </pic:nvPicPr>
+                  <pic:blipFill>
+                    <a:blip r:embed="rId8" cstate="print">
+                      <a:extLst>
+                        <a:ext uri="{28A0092B-C50C-407E-A947-70E740481C1C}">
+                          <a14:useLocalDpi xmlns:a14="http://schemas.microsoft.com/office/drawing/2010/main" val="0"/>
+                        </a:ext>
+                      </a:extLst>
+                    </a:blip>
+                    <a:srcRect/>
+                    <a:stretch>
+                      <a:fillRect/>
+                    </a:stretch>
+                  </pic:blipFill>
+                  <pic:spPr bwMode="auto">
+                    <a:xfrm>
+                      <a:off x="0" y="0"/>
+                      <a:ext cx="5603790" cy="7385329"/>
+                    </a:xfrm>
+                    <a:prstGeom prst="rect">
+                      <a:avLst/>
+                    </a:prstGeom>
+                    <a:noFill/>
+                    <a:ln>
+                      <a:noFill/>
+                    </a:ln>
+                  </pic:spPr>
+                </pic:pic>
+              </a:graphicData>
+            </a:graphic>
+          </wp:inline>
+        </w:drawing>
+      </w:r>
+      <w:bookmarkEnd w:id="3"/>
+    </w:p>
+    <w:p>
+      <w:r>
         <w:tab/>
       </w:r>
       <w:r>
-        <w:rPr>
-          <w:color w:val="FF0000"/>
-          <w:lang w:val="en-US"/>
-        </w:rPr>
-        <w:t>{PICTURE}</w:t>
-      </w:r>
-    </w:p>
-    <w:p>
-      <w:pPr>
-        <w:rPr>
-          <w:lang w:val="en-US"/>
-        </w:rPr>
-      </w:pPr>
-      <w:r>
-        <w:rPr>
-          <w:lang w:val="en-US"/>
-        </w:rPr>
         <w:tab/>
-      </w:r>
-      <w:r>
-        <w:rPr>
-          <w:lang w:val="en-US"/>
-        </w:rPr>
-        <w:tab/>
-        <w:t>When trainne want to share profile to a supervisor. The trainee will select share profile and then input the supervisor’email then the record will be sent to the supervisor.</w:t>
-      </w:r>
+        <w:t xml:space="preserve">When </w:t>
+      </w:r>
+      <w:r>
+        <w:t>trainee</w:t>
+      </w:r>
+      <w:r>
+        <w:t xml:space="preserve"> want to share profile to a supervisor. The trainee will select share profile and then input the </w:t>
+      </w:r>
+      <w:r>
+        <w:t>supervisors’ email</w:t>
+      </w:r>
+      <w:r>
+        <w:t xml:space="preserve"> then the record will be sent to the supervisor.</w:t>
+      </w:r>
+      <w:r>
+        <w:t xml:space="preserve"> </w:t>
+      </w:r>
+      <w:bookmarkStart w:id="4" w:name="_Hlk9453996"/>
+      <w:r>
+        <w:t xml:space="preserve">The process of select a profile to share is </w:t>
+      </w:r>
+      <w:r>
+        <w:t>like</w:t>
+      </w:r>
+      <w:r>
+        <w:t xml:space="preserve"> the See Profile Process.</w:t>
+      </w:r>
+      <w:bookmarkEnd w:id="4"/>
     </w:p>
     <w:sectPr>
       <w:pgSz w:w="12240" w:h="15840"/>
@@ -2638,10 +2413,6 @@
   <w:style w:type="paragraph" w:default="1" w:styleId="Normal">
     <w:name w:val="Normal"/>
     <w:qFormat/>
-    <w:rPr>
-      <w:noProof/>
-      <w:lang w:val="vi-VN"/>
-    </w:rPr>
   </w:style>
   <w:style w:type="paragraph" w:styleId="Heading1">
     <w:name w:val="heading 1"/>
@@ -2764,7 +2535,6 @@
     </w:pPr>
     <w:rPr>
       <w:rFonts w:asciiTheme="majorHAnsi" w:eastAsiaTheme="majorEastAsia" w:hAnsiTheme="majorHAnsi" w:cstheme="majorBidi"/>
-      <w:noProof w:val="0"/>
       <w:spacing w:val="-10"/>
       <w:kern w:val="28"/>
       <w:sz w:val="56"/>

</xml_diff>

<commit_message>
Update WORKFLOW & SECURITY DOCUMENT 1.0, Business Analyse Process (Porfolio), diagrams
</commit_message>
<xml_diff>
--- a/Document/WORKFLOW & SECURITY DOCUMENT 1.0.docx
+++ b/Document/WORKFLOW & SECURITY DOCUMENT 1.0.docx
@@ -537,6 +537,9 @@
         <w:t>2.1 Make Record</w:t>
       </w:r>
       <w:r>
+        <w:rPr>
+          <w:noProof/>
+        </w:rPr>
         <w:drawing>
           <wp:inline distT="0" distB="0" distL="0" distR="0">
             <wp:extent cx="5673201" cy="6424654"/>
@@ -699,11 +702,14 @@
     </w:p>
     <w:p>
       <w:r>
+        <w:rPr>
+          <w:noProof/>
+        </w:rPr>
         <w:drawing>
           <wp:inline distT="0" distB="0" distL="0" distR="0">
-            <wp:extent cx="4086225" cy="6841228"/>
-            <wp:effectExtent l="0" t="0" r="0" b="0"/>
-            <wp:docPr id="6" name="Picture 6"/>
+            <wp:extent cx="4037610" cy="6756310"/>
+            <wp:effectExtent l="0" t="0" r="1270" b="6985"/>
+            <wp:docPr id="3" name="Picture 3"/>
             <wp:cNvGraphicFramePr>
               <a:graphicFrameLocks xmlns:a="http://schemas.openxmlformats.org/drawingml/2006/main" noChangeAspect="1"/>
             </wp:cNvGraphicFramePr>
@@ -711,7 +717,7 @@
               <a:graphicData uri="http://schemas.openxmlformats.org/drawingml/2006/picture">
                 <pic:pic xmlns:pic="http://schemas.openxmlformats.org/drawingml/2006/picture">
                   <pic:nvPicPr>
-                    <pic:cNvPr id="0" name="Picture 5"/>
+                    <pic:cNvPr id="0" name="Picture 1"/>
                     <pic:cNvPicPr>
                       <a:picLocks noChangeAspect="1" noChangeArrowheads="1"/>
                     </pic:cNvPicPr>
@@ -732,7 +738,7 @@
                   <pic:spPr bwMode="auto">
                     <a:xfrm>
                       <a:off x="0" y="0"/>
-                      <a:ext cx="4100211" cy="6864644"/>
+                      <a:ext cx="4050329" cy="6777593"/>
                     </a:xfrm>
                     <a:prstGeom prst="rect">
                       <a:avLst/>
@@ -748,6 +754,8 @@
           </wp:inline>
         </w:drawing>
       </w:r>
+      <w:bookmarkStart w:id="2" w:name="_GoBack"/>
+      <w:bookmarkEnd w:id="2"/>
     </w:p>
     <w:p>
       <w:pPr>
@@ -891,6 +899,9 @@
         </w:rPr>
       </w:pPr>
       <w:r>
+        <w:rPr>
+          <w:noProof/>
+        </w:rPr>
         <w:drawing>
           <wp:inline distT="0" distB="0" distL="0" distR="0">
             <wp:extent cx="4321834" cy="5666431"/>
@@ -978,21 +989,15 @@
       <w:pPr>
         <w:ind w:left="1800"/>
       </w:pPr>
-      <w:bookmarkStart w:id="2" w:name="_Hlk9453929"/>
+      <w:bookmarkStart w:id="3" w:name="_Hlk9453929"/>
       <w:r>
         <w:t xml:space="preserve">To see the profile trainee will input the date of a record then application will return all the QR records of the date, so trainee can select one of those </w:t>
       </w:r>
       <w:r>
-        <w:t xml:space="preserve">QR code to see the profile. </w:t>
-      </w:r>
-      <w:r>
-        <w:t>After that the record will be decrypted on the trainee side</w:t>
-      </w:r>
-      <w:r>
-        <w:t>.</w:t>
-      </w:r>
-    </w:p>
-    <w:bookmarkEnd w:id="2"/>
+        <w:t>QR code to see the profile. After that the record will be decrypted on the trainee side.</w:t>
+      </w:r>
+    </w:p>
+    <w:bookmarkEnd w:id="3"/>
     <w:p>
       <w:pPr>
         <w:pStyle w:val="Heading3"/>
@@ -1006,7 +1011,6 @@
       </w:r>
     </w:p>
     <w:p>
-      <w:bookmarkStart w:id="3" w:name="_GoBack"/>
       <w:r>
         <w:rPr>
           <w:noProof/>
@@ -1060,7 +1064,6 @@
           </wp:inline>
         </w:drawing>
       </w:r>
-      <w:bookmarkEnd w:id="3"/>
     </w:p>
     <w:p>
       <w:r>

</xml_diff>